<commit_message>
Updating document to include question 3 from Week 2 Workbook.
</commit_message>
<xml_diff>
--- a/Beard_ExploringMySQL_Exercise1D.docx
+++ b/Beard_ExploringMySQL_Exercise1D.docx
@@ -185,10 +185,7 @@
         </w:numPr>
       </w:pPr>
       <w:r>
-        <w:t>How can you use the interface to change the limit of records displayed</w:t>
-      </w:r>
-      <w:r>
-        <w:t>?</w:t>
+        <w:t>How can you use the interface to change the limit of records displayed?</w:t>
       </w:r>
     </w:p>
     <w:p>
@@ -454,6 +451,97 @@
       </w:r>
       <w:r>
         <w:t xml:space="preserve"> </w:t>
+      </w:r>
+    </w:p>
+    <w:p>
+      <w:pPr>
+        <w:pStyle w:val="ListParagraph"/>
+        <w:ind w:left="2160"/>
+      </w:pPr>
+    </w:p>
+    <w:p>
+      <w:pPr>
+        <w:pStyle w:val="ListParagraph"/>
+        <w:numPr>
+          <w:ilvl w:val="0"/>
+          <w:numId w:val="1"/>
+        </w:numPr>
+      </w:pPr>
+      <w:r>
+        <w:t>Reconvene with your small group and discuss your observations. What adjustments</w:t>
+      </w:r>
+      <w:r>
+        <w:t xml:space="preserve"> </w:t>
+      </w:r>
+      <w:r>
+        <w:t>might you make to your brainstorming document regarding records to track for your</w:t>
+      </w:r>
+      <w:r>
+        <w:t xml:space="preserve"> </w:t>
+      </w:r>
+      <w:r>
+        <w:t>friend’s business?</w:t>
+      </w:r>
+    </w:p>
+    <w:p>
+      <w:pPr>
+        <w:pStyle w:val="ListParagraph"/>
+        <w:numPr>
+          <w:ilvl w:val="1"/>
+          <w:numId w:val="1"/>
+        </w:numPr>
+      </w:pPr>
+      <w:r>
+        <w:t>I am covering the Marketing table</w:t>
+      </w:r>
+      <w:r>
+        <w:t xml:space="preserve"> of our 1B exercise,</w:t>
+      </w:r>
+      <w:r>
+        <w:t xml:space="preserve"> and I’ve noticed from the exercise yesterday</w:t>
+      </w:r>
+      <w:r>
+        <w:t xml:space="preserve"> (1D) that there could be the possibility to have</w:t>
+      </w:r>
+      <w:r>
+        <w:t xml:space="preserve"> similar fields overla</w:t>
+      </w:r>
+      <w:r>
+        <w:t>p</w:t>
+      </w:r>
+      <w:r>
+        <w:t xml:space="preserve"> with other tables. Fields like Transaction time stamps (but converting to visit </w:t>
+      </w:r>
+      <w:r>
+        <w:lastRenderedPageBreak/>
+        <w:t xml:space="preserve">day/time). I added fields like consumer ID to be able to track who the record belongs to.  </w:t>
+      </w:r>
+      <w:r>
+        <w:t>I also looked around at the different tables that my colleagues created to</w:t>
+      </w:r>
+      <w:r>
+        <w:t xml:space="preserve"> see if there are any clear overlapping fields that I could add to my table. As far as the website field goes, I tried to add variation in the subdomains that are visited. I also added a </w:t>
+      </w:r>
+      <w:r>
+        <w:t>“</w:t>
+      </w:r>
+      <w:r>
+        <w:t>Order Placed</w:t>
+      </w:r>
+      <w:r>
+        <w:t>”</w:t>
+      </w:r>
+      <w:r>
+        <w:t xml:space="preserve"> field that distinguishes online orders from phone</w:t>
+      </w:r>
+      <w:r>
+        <w:t xml:space="preserve"> from those who did not order</w:t>
+      </w:r>
+      <w:r>
+        <w:t xml:space="preserve">. </w:t>
+      </w:r>
+      <w:r>
+        <w:t xml:space="preserve"> Other fields that can be entered are possibly store ID to distinguish franchises as well as payment and payment type. </w:t>
       </w:r>
     </w:p>
     <w:sectPr>

</xml_diff>